<commit_message>
produced louvain clustering output as barplot graphs
</commit_message>
<xml_diff>
--- a/Cyrus - Predictive Analysis Notes.docx
+++ b/Cyrus - Predictive Analysis Notes.docx
@@ -452,16 +452,8 @@
         <w:rPr>
           <w:rFonts w:ascii="Calibri" w:eastAsia="Times New Roman" w:hAnsi="Calibri" w:cs="Calibri"/>
         </w:rPr>
-        <w:t xml:space="preserve">Proportion of </w:t>
+        <w:t>Proportion of predicted</w:t>
       </w:r>
-      <w:proofErr w:type="gramStart"/>
-      <w:r>
-        <w:rPr>
-          <w:rFonts w:ascii="Calibri" w:eastAsia="Times New Roman" w:hAnsi="Calibri" w:cs="Calibri"/>
-        </w:rPr>
-        <w:t>predicted</w:t>
-      </w:r>
-      <w:proofErr w:type="gramEnd"/>
     </w:p>
     <w:tbl>
       <w:tblPr>
@@ -1176,21 +1168,7 @@
         <w:rPr>
           <w:rFonts w:ascii="Calibri" w:eastAsia="Times New Roman" w:hAnsi="Calibri" w:cs="Calibri"/>
         </w:rPr>
-        <w:t xml:space="preserve">No clear distinction for where </w:t>
-      </w:r>
-      <w:proofErr w:type="spellStart"/>
-      <w:r>
-        <w:rPr>
-          <w:rFonts w:ascii="Calibri" w:eastAsia="Times New Roman" w:hAnsi="Calibri" w:cs="Calibri"/>
-        </w:rPr>
-        <w:t>auc</w:t>
-      </w:r>
-      <w:proofErr w:type="spellEnd"/>
-      <w:r>
-        <w:rPr>
-          <w:rFonts w:ascii="Calibri" w:eastAsia="Times New Roman" w:hAnsi="Calibri" w:cs="Calibri"/>
-        </w:rPr>
-        <w:t xml:space="preserve"> bends</w:t>
+        <w:t>No clear distinction for where auc bends</w:t>
       </w:r>
     </w:p>
     <w:p>
@@ -1308,21 +1286,7 @@
         <w:rPr>
           <w:rFonts w:ascii="Calibri" w:eastAsia="Times New Roman" w:hAnsi="Calibri" w:cs="Calibri"/>
         </w:rPr>
-        <w:t xml:space="preserve">No clear distinction for where </w:t>
-      </w:r>
-      <w:proofErr w:type="spellStart"/>
-      <w:r>
-        <w:rPr>
-          <w:rFonts w:ascii="Calibri" w:eastAsia="Times New Roman" w:hAnsi="Calibri" w:cs="Calibri"/>
-        </w:rPr>
-        <w:t>auc</w:t>
-      </w:r>
-      <w:proofErr w:type="spellEnd"/>
-      <w:r>
-        <w:rPr>
-          <w:rFonts w:ascii="Calibri" w:eastAsia="Times New Roman" w:hAnsi="Calibri" w:cs="Calibri"/>
-        </w:rPr>
-        <w:t xml:space="preserve"> bends</w:t>
+        <w:t>No clear distinction for where auc bends</w:t>
       </w:r>
     </w:p>
     <w:p>
@@ -1763,16 +1727,8 @@
         <w:rPr>
           <w:rFonts w:ascii="Calibri" w:eastAsia="Times New Roman" w:hAnsi="Calibri" w:cs="Calibri"/>
         </w:rPr>
-        <w:t xml:space="preserve">Training data was split to determine the accuracy of the model as the given test data had no "creditability" attribute for </w:t>
+        <w:t>Training data was split to determine the accuracy of the model as the given test data had no "creditability" attribute for verification</w:t>
       </w:r>
-      <w:proofErr w:type="gramStart"/>
-      <w:r>
-        <w:rPr>
-          <w:rFonts w:ascii="Calibri" w:eastAsia="Times New Roman" w:hAnsi="Calibri" w:cs="Calibri"/>
-        </w:rPr>
-        <w:t>verification</w:t>
-      </w:r>
-      <w:proofErr w:type="gramEnd"/>
     </w:p>
     <w:p>
       <w:pPr>
@@ -2169,16 +2125,8 @@
         <w:rPr>
           <w:rFonts w:ascii="Calibri" w:eastAsia="Times New Roman" w:hAnsi="Calibri" w:cs="Calibri"/>
         </w:rPr>
-        <w:t xml:space="preserve">Proportion of </w:t>
+        <w:t>Proportion of predicted</w:t>
       </w:r>
-      <w:proofErr w:type="gramStart"/>
-      <w:r>
-        <w:rPr>
-          <w:rFonts w:ascii="Calibri" w:eastAsia="Times New Roman" w:hAnsi="Calibri" w:cs="Calibri"/>
-        </w:rPr>
-        <w:t>predicted</w:t>
-      </w:r>
-      <w:proofErr w:type="gramEnd"/>
     </w:p>
     <w:tbl>
       <w:tblPr>
@@ -3079,16 +3027,8 @@
         <w:rPr>
           <w:rFonts w:ascii="Calibri" w:eastAsia="Times New Roman" w:hAnsi="Calibri" w:cs="Calibri"/>
         </w:rPr>
-        <w:t xml:space="preserve">Shows that with threshold 0.5, accuracy for good creditors is at about 0.8 </w:t>
+        <w:t>Shows that with threshold 0.5, accuracy for good creditors is at about 0.8 F1</w:t>
       </w:r>
-      <w:proofErr w:type="gramStart"/>
-      <w:r>
-        <w:rPr>
-          <w:rFonts w:ascii="Calibri" w:eastAsia="Times New Roman" w:hAnsi="Calibri" w:cs="Calibri"/>
-        </w:rPr>
-        <w:t>F1</w:t>
-      </w:r>
-      <w:proofErr w:type="gramEnd"/>
     </w:p>
     <w:p>
       <w:pPr>
@@ -3289,6 +3229,86 @@
           <w:rFonts w:ascii="Calibri" w:hAnsi="Calibri" w:cs="Calibri"/>
         </w:rPr>
         <w:t>F1 calibration plots show the probability thresholds that optimize F1 score</w:t>
+      </w:r>
+    </w:p>
+    <w:p>
+      <w:pPr>
+        <w:rPr>
+          <w:b/>
+          <w:bCs/>
+        </w:rPr>
+      </w:pPr>
+    </w:p>
+    <w:p>
+      <w:pPr>
+        <w:rPr>
+          <w:b/>
+          <w:bCs/>
+        </w:rPr>
+      </w:pPr>
+      <w:r>
+        <w:rPr>
+          <w:b/>
+          <w:bCs/>
+        </w:rPr>
+        <w:t>Louvain Clustering:</w:t>
+      </w:r>
+    </w:p>
+    <w:p>
+      <w:pPr>
+        <w:pStyle w:val="ListParagraph"/>
+        <w:numPr>
+          <w:ilvl w:val="3"/>
+          <w:numId w:val="14"/>
+        </w:numPr>
+        <w:ind w:left="1418" w:hanging="425"/>
+        <w:rPr>
+          <w:b/>
+          <w:bCs/>
+        </w:rPr>
+      </w:pPr>
+      <w:r>
+        <w:t xml:space="preserve">Clusters identify that aged creditors have </w:t>
+      </w:r>
+      <w:r>
+        <w:t>the highest credit durations and amounts</w:t>
+      </w:r>
+    </w:p>
+    <w:p>
+      <w:pPr>
+        <w:pStyle w:val="ListParagraph"/>
+        <w:numPr>
+          <w:ilvl w:val="3"/>
+          <w:numId w:val="14"/>
+        </w:numPr>
+        <w:ind w:left="1418" w:hanging="425"/>
+        <w:rPr>
+          <w:b/>
+          <w:bCs/>
+        </w:rPr>
+      </w:pPr>
+      <w:r>
+        <w:t>Most aged creditors are bad creditors</w:t>
+      </w:r>
+    </w:p>
+    <w:p>
+      <w:pPr>
+        <w:pStyle w:val="ListParagraph"/>
+        <w:numPr>
+          <w:ilvl w:val="3"/>
+          <w:numId w:val="14"/>
+        </w:numPr>
+        <w:ind w:left="1418" w:hanging="425"/>
+        <w:rPr>
+          <w:b/>
+          <w:bCs/>
+        </w:rPr>
+      </w:pPr>
+      <w:r>
+        <w:t xml:space="preserve">Hence most aged creditors </w:t>
+      </w:r>
+      <w:r>
+        <w:t>have critical accounts</w:t>
       </w:r>
     </w:p>
     <w:sectPr>

</xml_diff>